<commit_message>
Fin du rapport Mika
</commit_message>
<xml_diff>
--- a/Rapport_MOUSSI&TRAN_Introduction_a_la_recherche.docx
+++ b/Rapport_MOUSSI&TRAN_Introduction_a_la_recherche.docx
@@ -153,7 +153,6 @@
         </w:rPr>
         <w:t xml:space="preserve"> </w:t>
       </w:r>
-      <w:proofErr w:type="spellStart"/>
       <w:r>
         <w:rPr>
           <w:rFonts w:ascii="Calibri" w:eastAsia="Times New Roman" w:hAnsi="Calibri" w:cs="Calibri"/>
@@ -162,18 +161,7 @@
           <w:szCs w:val="24"/>
           <w:lang w:eastAsia="fr-FR"/>
         </w:rPr>
-        <w:t>Ouahib</w:t>
-      </w:r>
-      <w:proofErr w:type="spellEnd"/>
-      <w:r>
-        <w:rPr>
-          <w:rFonts w:ascii="Calibri" w:eastAsia="Times New Roman" w:hAnsi="Calibri" w:cs="Calibri"/>
-          <w:color w:val="005386"/>
-          <w:sz w:val="24"/>
-          <w:szCs w:val="24"/>
-          <w:lang w:eastAsia="fr-FR"/>
-        </w:rPr>
-        <w:t xml:space="preserve"> MOUSSI </w:t>
+        <w:t xml:space="preserve">Ouahib MOUSSI </w:t>
       </w:r>
     </w:p>
     <w:p>
@@ -1353,14 +1341,98 @@
     <w:p/>
     <w:p>
       <w:r>
-        <w:t>Quelle</w:t>
-      </w:r>
-      <w:r>
-        <w:t xml:space="preserve"> est la problématique générale abordée ?</w:t>
-      </w:r>
-    </w:p>
-    <w:p/>
-    <w:p/>
+        <w:t>Quelle est la problématique générale abordée ?</w:t>
+      </w:r>
+      <w:r>
+        <w:t xml:space="preserve"> [Compte</w:t>
+      </w:r>
+      <w:r>
+        <w:t xml:space="preserve"> mots</w:t>
+      </w:r>
+      <w:r>
+        <w:t> : 5</w:t>
+      </w:r>
+      <w:r>
+        <w:t>43</w:t>
+      </w:r>
+      <w:r>
+        <w:t xml:space="preserve"> sans espace</w:t>
+      </w:r>
+      <w:r>
+        <w:t>s</w:t>
+      </w:r>
+      <w:r>
+        <w:t xml:space="preserve"> / 6</w:t>
+      </w:r>
+      <w:r>
+        <w:t>41</w:t>
+      </w:r>
+      <w:r>
+        <w:t xml:space="preserve"> avec]</w:t>
+      </w:r>
+    </w:p>
+    <w:p/>
+    <w:p>
+      <w:r>
+        <w:t xml:space="preserve">Les images que nous pouvons obtenir avec les appareils photo sont rarement parfaite car elle corresponde à un réglage unique d’exposition, de contraste et </w:t>
+      </w:r>
+      <w:r>
+        <w:t xml:space="preserve">de saturation </w:t>
+      </w:r>
+      <w:r>
+        <w:t xml:space="preserve">de l’appareil. Le </w:t>
+      </w:r>
+      <w:r>
+        <w:t>recours à</w:t>
+      </w:r>
+      <w:r>
+        <w:t xml:space="preserve"> la High Dynamic Range (HDR) permet, via tout </w:t>
+      </w:r>
+      <w:r>
+        <w:t>u</w:t>
+      </w:r>
+      <w:r>
+        <w:t xml:space="preserve">n processus de </w:t>
+      </w:r>
+      <w:r>
+        <w:t>traitement et mélange</w:t>
+      </w:r>
+      <w:r>
+        <w:t xml:space="preserve"> de plusieurs photos prisent en rafale avec des paramétrage différents, d’obtenir </w:t>
+      </w:r>
+      <w:r>
+        <w:t>des photos plus riches</w:t>
+      </w:r>
+      <w:r>
+        <w:t xml:space="preserve"> </w:t>
+      </w:r>
+      <w:r>
+        <w:t>moyennant donc</w:t>
+      </w:r>
+      <w:r>
+        <w:t xml:space="preserve"> plusieurs</w:t>
+      </w:r>
+      <w:r>
+        <w:t xml:space="preserve"> traitement et augmentation du nombre de clichés.</w:t>
+      </w:r>
+      <w:r>
+        <w:t xml:space="preserve"> </w:t>
+      </w:r>
+      <w:r>
+        <w:t>Les photos ainsi obtenues</w:t>
+      </w:r>
+      <w:r>
+        <w:t xml:space="preserve"> ont ensuite encore besoin d’être traitées afin de pouvoir être affichées sur des écrans n’ayant pas la capacité d’afficher une image si riche (</w:t>
+      </w:r>
+      <w:proofErr w:type="spellStart"/>
+      <w:r>
+        <w:t>tone</w:t>
+      </w:r>
+      <w:proofErr w:type="spellEnd"/>
+      <w:r>
+        <w:t xml:space="preserve"> mapping).</w:t>
+      </w:r>
+    </w:p>
     <w:p/>
     <w:p>
       <w:pPr>
@@ -1383,12 +1455,74 @@
     <w:p/>
     <w:p>
       <w:r>
-        <w:t>Quel</w:t>
-      </w:r>
-      <w:r>
-        <w:t xml:space="preserve"> est le but de la méthode proposée dans l’article ?</w:t>
-      </w:r>
-    </w:p>
+        <w:t>Quel est le but de la méthode proposée dans l’article ?</w:t>
+      </w:r>
+      <w:r>
+        <w:t xml:space="preserve"> </w:t>
+      </w:r>
+      <w:r>
+        <w:t xml:space="preserve">[Compte mots : </w:t>
+      </w:r>
+      <w:r>
+        <w:t>465</w:t>
+      </w:r>
+      <w:r>
+        <w:t xml:space="preserve"> sans espace / </w:t>
+      </w:r>
+      <w:r>
+        <w:t>554</w:t>
+      </w:r>
+      <w:r>
+        <w:t xml:space="preserve"> avec]</w:t>
+      </w:r>
+    </w:p>
+    <w:p/>
+    <w:p>
+      <w:r>
+        <w:t>Cet article nous présente ici une méthode</w:t>
+      </w:r>
+      <w:r>
+        <w:t xml:space="preserve"> appelée</w:t>
+      </w:r>
+      <w:r>
+        <w:t xml:space="preserve"> </w:t>
+      </w:r>
+      <w:r>
+        <w:t>« </w:t>
+      </w:r>
+      <w:proofErr w:type="spellStart"/>
+      <w:r>
+        <w:t>exposure</w:t>
+      </w:r>
+      <w:proofErr w:type="spellEnd"/>
+      <w:r>
+        <w:t xml:space="preserve"> fusion » qui est censé pouvoir remplacer tout ce lourd processus de traitement d’images. Elle permettrait</w:t>
+      </w:r>
+      <w:r>
+        <w:t xml:space="preserve"> d’obtenir une image de haute qualité</w:t>
+      </w:r>
+      <w:r>
+        <w:t>, avec une basse amplitude dynamique,</w:t>
+      </w:r>
+      <w:r>
+        <w:t xml:space="preserve"> à partir d’une séquence d’image sans passer par la conversion HDR et donc d’obtenir une belle image sans s’encombrer de tous les traitements liés à la HDR.</w:t>
+      </w:r>
+      <w:r>
+        <w:t xml:space="preserve"> De plus cette méthode nous donnerait directement une image prête à l’affichage sans avoir besoin de passer par le processus de </w:t>
+      </w:r>
+      <w:proofErr w:type="spellStart"/>
+      <w:r>
+        <w:t>tone</w:t>
+      </w:r>
+      <w:proofErr w:type="spellEnd"/>
+      <w:r>
+        <w:t xml:space="preserve"> mapping décrit plus haut.</w:t>
+      </w:r>
+    </w:p>
+    <w:p/>
+    <w:p/>
+    <w:p/>
+    <w:p/>
     <w:p/>
     <w:p/>
     <w:p/>
@@ -1406,6 +1540,7 @@
           <w:sz w:val="32"/>
           <w:szCs w:val="32"/>
         </w:rPr>
+        <w:lastRenderedPageBreak/>
         <w:t>Les hypothèses</w:t>
       </w:r>
       <w:bookmarkEnd w:id="3"/>
@@ -1413,14 +1548,33 @@
     <w:p/>
     <w:p>
       <w:r>
-        <w:t>Pourquoi</w:t>
-      </w:r>
-      <w:r>
-        <w:t xml:space="preserve"> l’approche proposée est-elle pertinente pour atteindre les objectifs ?</w:t>
-      </w:r>
-    </w:p>
-    <w:p/>
-    <w:p/>
+        <w:t>Pourquoi l’approche proposée est-elle pertinente pour atteindre les objectifs ?</w:t>
+      </w:r>
+      <w:r>
+        <w:t xml:space="preserve"> </w:t>
+      </w:r>
+      <w:r>
+        <w:t xml:space="preserve">[Compte mots : </w:t>
+      </w:r>
+      <w:r>
+        <w:t>550</w:t>
+      </w:r>
+      <w:r>
+        <w:t xml:space="preserve"> sans espace / </w:t>
+      </w:r>
+      <w:r>
+        <w:t>651</w:t>
+      </w:r>
+      <w:r>
+        <w:t xml:space="preserve"> avec]</w:t>
+      </w:r>
+    </w:p>
+    <w:p/>
+    <w:p>
+      <w:r>
+        <w:t>L’article parle d’abord de sa rapidité d’exécution, en effet le temps total de traitement n’est que de 3.3 secondes pour 1 mégapixel, sans toutefois citer le temps pour la HDR ou d’autres méthodes. Ensuite, il est précisé que contrairement à d’autre méthode nécessitant une entrée d’image pseudo-HDR, ici les images d’entrée ont moins besoin d’être calibrées. En effet, les séquence d’entrées peuvent accepter une large gamme d’exposition allant jusqu’à des images avec flash. On n’a donc moins besoin de tenir compte des contraintes techniques sur les appareils photos. Les mots d’ordre sont donc la simplicité ainsi que la rapidité de cette méthode.</w:t>
+      </w:r>
+    </w:p>
     <w:p/>
     <w:p>
       <w:pPr>
@@ -1443,12 +1597,63 @@
     <w:p/>
     <w:p>
       <w:r>
-        <w:t>Comment</w:t>
-      </w:r>
-      <w:r>
-        <w:t xml:space="preserve"> fonctionne la méthode proposée ?</w:t>
-      </w:r>
-    </w:p>
+        <w:t>Comment fonctionne la méthode proposée ?</w:t>
+      </w:r>
+      <w:r>
+        <w:t xml:space="preserve"> </w:t>
+      </w:r>
+      <w:r>
+        <w:t xml:space="preserve">[Compte mots : </w:t>
+      </w:r>
+      <w:r>
+        <w:t>835</w:t>
+      </w:r>
+      <w:r>
+        <w:t xml:space="preserve"> sans espace / </w:t>
+      </w:r>
+      <w:r>
+        <w:t>993</w:t>
+      </w:r>
+      <w:r>
+        <w:t xml:space="preserve"> avec]</w:t>
+      </w:r>
+    </w:p>
+    <w:p/>
+    <w:p>
+      <w:r>
+        <w:t xml:space="preserve">La méthode proposée prend en entrée une séquence d’image avec des fluctuations sur chacune d’elles sur des paramètres tel que la durée d’exposition, la saturation ou encore le contraste. Elle considère alors cette séquence comme une pile d’image dont elle va prendre le meilleur de chaque partie pour obtenir une image finale de haute qualité. Pour déterminer quelle partie de chaque image garder, cette méthode va prendre chaque pixel de chaque image et lui donner un « poids », en quelque sorte une note, sur 3 critère différents cité plus haut, à savoir : </w:t>
+      </w:r>
+      <w:r>
+        <w:t xml:space="preserve">la </w:t>
+      </w:r>
+      <w:r>
+        <w:t>qualité</w:t>
+      </w:r>
+      <w:r>
+        <w:t xml:space="preserve"> d’exposition, la saturation </w:t>
+      </w:r>
+      <w:r>
+        <w:t>et</w:t>
+      </w:r>
+      <w:r>
+        <w:t xml:space="preserve"> le contraste</w:t>
+      </w:r>
+      <w:r>
+        <w:t xml:space="preserve">. Pour chaque pixel ensuite, les informations de poids des différents critères sont alors combinées par multiplication en une carte de poids d’ensemble en valeur scalaires. L’image finale est alors obtenue en prenant </w:t>
+      </w:r>
+      <w:r>
+        <w:t>les meilleurs pixels de la pile</w:t>
+      </w:r>
+      <w:r>
+        <w:t xml:space="preserve"> et en appliquant différents filtres mathématiques aux poids afin d’éviter trop de disparité entre des pixels adjacents par exemple</w:t>
+      </w:r>
+      <w:r>
+        <w:t>.</w:t>
+      </w:r>
+    </w:p>
+    <w:p/>
+    <w:p/>
+    <w:p/>
     <w:p/>
     <w:p/>
     <w:p/>
@@ -1476,10 +1681,7 @@
     <w:p/>
     <w:p>
       <w:r>
-        <w:t>Quels</w:t>
-      </w:r>
-      <w:r>
-        <w:t xml:space="preserve"> sont les tests proposés par les auteurs pour valider leurs hypothèses ? pour valider la méthode ?</w:t>
+        <w:t>Quels sont les tests proposés par les auteurs pour valider leurs hypothèses ? pour valider la méthode ?</w:t>
       </w:r>
     </w:p>
     <w:p/>
@@ -1506,10 +1708,7 @@
     <w:p/>
     <w:p>
       <w:r>
-        <w:t>Quels</w:t>
-      </w:r>
-      <w:r>
-        <w:t xml:space="preserve"> sont les résultats des tests ?</w:t>
+        <w:t>Quels sont les résultats des tests ?</w:t>
       </w:r>
     </w:p>
     <w:p/>
@@ -1536,10 +1735,7 @@
     <w:p/>
     <w:p>
       <w:r>
-        <w:t>Quel</w:t>
-      </w:r>
-      <w:r>
-        <w:t xml:space="preserve"> est votre impression personnelle sur cet article ? (Intérêt, qualité d’écriture, des hypothèses, de la méthode, des tests…)</w:t>
+        <w:t>Quel est votre impression personnelle sur cet article ? (Intérêt, qualité d’écriture, des hypothèses, de la méthode, des tests…)</w:t>
       </w:r>
     </w:p>
     <w:p/>
@@ -2589,7 +2785,6 @@
       </w:rPr>
       <w:t xml:space="preserve"> /</w:t>
     </w:r>
-    <w:proofErr w:type="spellStart"/>
     <w:r>
       <w:rPr>
         <w:rFonts w:ascii="Calibri" w:hAnsi="Calibri" w:cs="Calibri"/>
@@ -2597,17 +2792,7 @@
         <w:sz w:val="20"/>
         <w:szCs w:val="20"/>
       </w:rPr>
-      <w:t>Ouahib</w:t>
-    </w:r>
-    <w:proofErr w:type="spellEnd"/>
-    <w:r>
-      <w:rPr>
-        <w:rFonts w:ascii="Calibri" w:hAnsi="Calibri" w:cs="Calibri"/>
-        <w:color w:val="637B89"/>
-        <w:sz w:val="20"/>
-        <w:szCs w:val="20"/>
-      </w:rPr>
-      <w:t xml:space="preserve"> MOUSSI &amp;</w:t>
+      <w:t>Ouahib MOUSSI &amp;</w:t>
     </w:r>
     <w:r>
       <w:rPr>
@@ -4565,15 +4750,12 @@
   </w:num>
   <w:num w:numId="14" w16cid:durableId="373695619">
     <w:abstractNumId w:val="12"/>
-    <w:lvlOverride w:ilvl="0"/>
   </w:num>
   <w:num w:numId="15" w16cid:durableId="373695619">
     <w:abstractNumId w:val="12"/>
-    <w:lvlOverride w:ilvl="0"/>
   </w:num>
   <w:num w:numId="16" w16cid:durableId="373695619">
     <w:abstractNumId w:val="12"/>
-    <w:lvlOverride w:ilvl="0"/>
   </w:num>
 </w:numbering>
 </file>

</xml_diff>